<commit_message>
Final push for git tutorial
</commit_message>
<xml_diff>
--- a/GandhiDhruvilGitTutorial-09-20-2015.docx
+++ b/GandhiDhruvilGitTutorial-09-20-2015.docx
@@ -5,8 +5,8 @@
     <w:tbl>
       <w:tblPr>
         <w:tblStyle w:val="TableGrid"/>
-        <w:tblW w:w="0" w:type="auto"/>
-        <w:tblInd w:w="270" w:type="dxa"/>
+        <w:tblW w:w="6266" w:type="dxa"/>
+        <w:jc w:val="center"/>
         <w:tblBorders>
           <w:top w:val="single" w:sz="18" w:space="0" w:color="auto"/>
           <w:left w:val="single" w:sz="18" w:space="0" w:color="auto"/>
@@ -18,18 +18,19 @@
         <w:tblLook w:val="04A0" w:firstRow="1" w:lastRow="0" w:firstColumn="1" w:lastColumn="0" w:noHBand="0" w:noVBand="1"/>
       </w:tblPr>
       <w:tblGrid>
-        <w:gridCol w:w="1245"/>
-        <w:gridCol w:w="1244"/>
-        <w:gridCol w:w="1244"/>
-        <w:gridCol w:w="1244"/>
-        <w:gridCol w:w="1244"/>
-        <w:gridCol w:w="1244"/>
-        <w:gridCol w:w="1579"/>
+        <w:gridCol w:w="1469"/>
+        <w:gridCol w:w="1467"/>
+        <w:gridCol w:w="1467"/>
+        <w:gridCol w:w="1863"/>
       </w:tblGrid>
       <w:tr>
+        <w:trPr>
+          <w:trHeight w:val="328"/>
+          <w:jc w:val="center"/>
+        </w:trPr>
         <w:tc>
           <w:tcPr>
-            <w:tcW w:w="1249" w:type="dxa"/>
+            <w:tcW w:w="1469" w:type="dxa"/>
           </w:tcPr>
           <w:p>
             <w:pPr>
@@ -62,13 +63,6 @@
                 <w:sz w:val="24"/>
                 <w:szCs w:val="24"/>
               </w:rPr>
-            </w:r>
-            <w:r>
-              <w:rPr>
-                <w:rFonts w:ascii="Times New Roman" w:hAnsi="Times New Roman" w:cs="Times New Roman"/>
-                <w:sz w:val="24"/>
-                <w:szCs w:val="24"/>
-              </w:rPr>
               <w:fldChar w:fldCharType="separate"/>
             </w:r>
             <w:r>
@@ -92,7 +86,7 @@
         </w:tc>
         <w:tc>
           <w:tcPr>
-            <w:tcW w:w="1249" w:type="dxa"/>
+            <w:tcW w:w="1467" w:type="dxa"/>
           </w:tcPr>
           <w:p>
             <w:pPr>
@@ -118,7 +112,7 @@
         </w:tc>
         <w:tc>
           <w:tcPr>
-            <w:tcW w:w="1249" w:type="dxa"/>
+            <w:tcW w:w="1467" w:type="dxa"/>
           </w:tcPr>
           <w:p>
             <w:pPr>
@@ -137,32 +131,14 @@
                   <w:sz w:val="24"/>
                   <w:szCs w:val="24"/>
                 </w:rPr>
-                <w:t>Par</w:t>
-              </w:r>
-              <w:r>
-                <w:rPr>
-                  <w:rStyle w:val="Hyperlink"/>
-                  <w:rFonts w:ascii="Times New Roman" w:hAnsi="Times New Roman" w:cs="Times New Roman"/>
-                  <w:sz w:val="24"/>
-                  <w:szCs w:val="24"/>
-                </w:rPr>
-                <w:t>t</w:t>
-              </w:r>
-              <w:r>
-                <w:rPr>
-                  <w:rStyle w:val="Hyperlink"/>
-                  <w:rFonts w:ascii="Times New Roman" w:hAnsi="Times New Roman" w:cs="Times New Roman"/>
-                  <w:sz w:val="24"/>
-                  <w:szCs w:val="24"/>
-                </w:rPr>
-                <w:t xml:space="preserve"> 5</w:t>
+                <w:t>Part 5</w:t>
               </w:r>
             </w:hyperlink>
           </w:p>
         </w:tc>
         <w:tc>
           <w:tcPr>
-            <w:tcW w:w="1249" w:type="dxa"/>
+            <w:tcW w:w="1863" w:type="dxa"/>
           </w:tcPr>
           <w:p>
             <w:pPr>
@@ -173,91 +149,17 @@
                 <w:szCs w:val="24"/>
               </w:rPr>
             </w:pPr>
-            <w:r>
-              <w:rPr>
-                <w:rFonts w:ascii="Times New Roman" w:hAnsi="Times New Roman" w:cs="Times New Roman"/>
-                <w:sz w:val="24"/>
-                <w:szCs w:val="24"/>
-              </w:rPr>
-              <w:t xml:space="preserve">Part </w:t>
-            </w:r>
-            <w:r>
-              <w:rPr>
-                <w:rFonts w:ascii="Times New Roman" w:hAnsi="Times New Roman" w:cs="Times New Roman"/>
-                <w:sz w:val="24"/>
-                <w:szCs w:val="24"/>
-              </w:rPr>
-              <w:t>6</w:t>
-            </w:r>
-          </w:p>
-        </w:tc>
-        <w:tc>
-          <w:tcPr>
-            <w:tcW w:w="1249" w:type="dxa"/>
-          </w:tcPr>
-          <w:p>
-            <w:pPr>
-              <w:jc w:val="center"/>
-              <w:rPr>
-                <w:rFonts w:ascii="Times New Roman" w:hAnsi="Times New Roman" w:cs="Times New Roman"/>
-                <w:sz w:val="24"/>
-                <w:szCs w:val="24"/>
-              </w:rPr>
-            </w:pPr>
-            <w:r>
-              <w:rPr>
-                <w:rFonts w:ascii="Times New Roman" w:hAnsi="Times New Roman" w:cs="Times New Roman"/>
-                <w:sz w:val="24"/>
-                <w:szCs w:val="24"/>
-              </w:rPr>
-              <w:t>Part 7</w:t>
-            </w:r>
-          </w:p>
-        </w:tc>
-        <w:tc>
-          <w:tcPr>
-            <w:tcW w:w="1249" w:type="dxa"/>
-          </w:tcPr>
-          <w:p>
-            <w:pPr>
-              <w:jc w:val="center"/>
-              <w:rPr>
-                <w:rFonts w:ascii="Times New Roman" w:hAnsi="Times New Roman" w:cs="Times New Roman"/>
-                <w:sz w:val="24"/>
-                <w:szCs w:val="24"/>
-              </w:rPr>
-            </w:pPr>
-            <w:r>
-              <w:rPr>
-                <w:rFonts w:ascii="Times New Roman" w:hAnsi="Times New Roman" w:cs="Times New Roman"/>
-                <w:sz w:val="24"/>
-                <w:szCs w:val="24"/>
-              </w:rPr>
-              <w:t>Part 9</w:t>
-            </w:r>
-          </w:p>
-        </w:tc>
-        <w:tc>
-          <w:tcPr>
-            <w:tcW w:w="1586" w:type="dxa"/>
-          </w:tcPr>
-          <w:p>
-            <w:pPr>
-              <w:jc w:val="center"/>
-              <w:rPr>
-                <w:rFonts w:ascii="Times New Roman" w:hAnsi="Times New Roman" w:cs="Times New Roman"/>
-                <w:sz w:val="24"/>
-                <w:szCs w:val="24"/>
-              </w:rPr>
-            </w:pPr>
-            <w:r>
-              <w:rPr>
-                <w:rFonts w:ascii="Times New Roman" w:hAnsi="Times New Roman" w:cs="Times New Roman"/>
-                <w:sz w:val="24"/>
-                <w:szCs w:val="24"/>
-              </w:rPr>
-              <w:t>Part 10</w:t>
-            </w:r>
+            <w:hyperlink w:anchor="Part10" w:history="1">
+              <w:r>
+                <w:rPr>
+                  <w:rStyle w:val="Hyperlink"/>
+                  <w:rFonts w:ascii="Times New Roman" w:hAnsi="Times New Roman" w:cs="Times New Roman"/>
+                  <w:sz w:val="24"/>
+                  <w:szCs w:val="24"/>
+                </w:rPr>
+                <w:t>Part 10</w:t>
+              </w:r>
+            </w:hyperlink>
           </w:p>
         </w:tc>
       </w:tr>
@@ -5813,16 +5715,7 @@
           <w:szCs w:val="24"/>
         </w:rPr>
         <w:lastRenderedPageBreak/>
-        <w:t>Merge</w:t>
-      </w:r>
-      <w:r>
-        <w:rPr>
-          <w:rFonts w:ascii="Times New Roman" w:hAnsi="Times New Roman" w:cs="Times New Roman"/>
-          <w:b/>
-          <w:sz w:val="24"/>
-          <w:szCs w:val="24"/>
-        </w:rPr>
-        <w:t>:</w:t>
+        <w:t>Merge:</w:t>
       </w:r>
       <w:r>
         <w:rPr>
@@ -5872,16 +5765,7 @@
           <w:sz w:val="24"/>
           <w:szCs w:val="24"/>
         </w:rPr>
-        <w:t>Clone</w:t>
-      </w:r>
-      <w:r>
-        <w:rPr>
-          <w:rFonts w:ascii="Times New Roman" w:hAnsi="Times New Roman" w:cs="Times New Roman"/>
-          <w:b/>
-          <w:sz w:val="24"/>
-          <w:szCs w:val="24"/>
-        </w:rPr>
-        <w:t>:</w:t>
+        <w:t>Clone:</w:t>
       </w:r>
       <w:r>
         <w:rPr>
@@ -5913,16 +5797,7 @@
           <w:sz w:val="24"/>
           <w:szCs w:val="24"/>
         </w:rPr>
-        <w:t>Pull</w:t>
-      </w:r>
-      <w:r>
-        <w:rPr>
-          <w:rFonts w:ascii="Times New Roman" w:hAnsi="Times New Roman" w:cs="Times New Roman"/>
-          <w:b/>
-          <w:sz w:val="24"/>
-          <w:szCs w:val="24"/>
-        </w:rPr>
-        <w:t>:</w:t>
+        <w:t>Pull:</w:t>
       </w:r>
       <w:r>
         <w:rPr>
@@ -6000,10 +5875,215 @@
         </w:rPr>
         <w:t xml:space="preserve"> and base branch.</w:t>
       </w:r>
-      <w:bookmarkStart w:id="3" w:name="_GoBack"/>
+    </w:p>
+    <w:p/>
+    <w:p>
+      <w:pPr>
+        <w:rPr>
+          <w:rFonts w:ascii="Times New Roman" w:hAnsi="Times New Roman" w:cs="Times New Roman"/>
+          <w:b/>
+          <w:sz w:val="24"/>
+          <w:szCs w:val="24"/>
+        </w:rPr>
+      </w:pPr>
+      <w:bookmarkStart w:id="3" w:name="Part10"/>
+      <w:proofErr w:type="spellStart"/>
+      <w:r>
+        <w:rPr>
+          <w:rFonts w:ascii="Times New Roman" w:hAnsi="Times New Roman" w:cs="Times New Roman"/>
+          <w:b/>
+          <w:sz w:val="24"/>
+          <w:szCs w:val="24"/>
+        </w:rPr>
+        <w:t>Q.</w:t>
+      </w:r>
+      <w:r>
+        <w:rPr>
+          <w:rFonts w:ascii="Times New Roman" w:hAnsi="Times New Roman" w:cs="Times New Roman"/>
+          <w:b/>
+          <w:sz w:val="24"/>
+          <w:szCs w:val="24"/>
+        </w:rPr>
+        <w:t>What</w:t>
+      </w:r>
+      <w:proofErr w:type="spellEnd"/>
+      <w:r>
+        <w:rPr>
+          <w:rFonts w:ascii="Times New Roman" w:hAnsi="Times New Roman" w:cs="Times New Roman"/>
+          <w:b/>
+          <w:sz w:val="24"/>
+          <w:szCs w:val="24"/>
+        </w:rPr>
+        <w:t xml:space="preserve"> is your experience with GitHub?</w:t>
+      </w:r>
+    </w:p>
+    <w:p>
+      <w:pPr>
+        <w:rPr>
+          <w:rFonts w:ascii="Times New Roman" w:hAnsi="Times New Roman" w:cs="Times New Roman"/>
+          <w:b/>
+          <w:sz w:val="24"/>
+          <w:szCs w:val="24"/>
+        </w:rPr>
+      </w:pPr>
+    </w:p>
+    <w:p>
+      <w:r>
+        <w:rPr>
+          <w:rFonts w:ascii="Times New Roman" w:hAnsi="Times New Roman" w:cs="Times New Roman"/>
+          <w:sz w:val="24"/>
+          <w:szCs w:val="24"/>
+        </w:rPr>
+        <w:t xml:space="preserve">My experience with </w:t>
+      </w:r>
+      <w:proofErr w:type="spellStart"/>
+      <w:r>
+        <w:rPr>
+          <w:rFonts w:ascii="Times New Roman" w:hAnsi="Times New Roman" w:cs="Times New Roman"/>
+          <w:sz w:val="24"/>
+          <w:szCs w:val="24"/>
+        </w:rPr>
+        <w:t>Github</w:t>
+      </w:r>
+      <w:proofErr w:type="spellEnd"/>
+      <w:r>
+        <w:rPr>
+          <w:rFonts w:ascii="Times New Roman" w:hAnsi="Times New Roman" w:cs="Times New Roman"/>
+          <w:sz w:val="24"/>
+          <w:szCs w:val="24"/>
+        </w:rPr>
+        <w:t xml:space="preserve"> has been very awesome. It helps me compare my </w:t>
+      </w:r>
+      <w:proofErr w:type="gramStart"/>
+      <w:r>
+        <w:rPr>
+          <w:rFonts w:ascii="Times New Roman" w:hAnsi="Times New Roman" w:cs="Times New Roman"/>
+          <w:sz w:val="24"/>
+          <w:szCs w:val="24"/>
+        </w:rPr>
+        <w:t>code(</w:t>
+      </w:r>
+      <w:proofErr w:type="gramEnd"/>
+      <w:r>
+        <w:rPr>
+          <w:rFonts w:ascii="Times New Roman" w:hAnsi="Times New Roman" w:cs="Times New Roman"/>
+          <w:sz w:val="24"/>
+          <w:szCs w:val="24"/>
+        </w:rPr>
+        <w:t xml:space="preserve">specially good for split view), create different branches and version for my project, add issues, collaborate with people. </w:t>
+      </w:r>
+      <w:proofErr w:type="spellStart"/>
+      <w:r>
+        <w:rPr>
+          <w:rFonts w:ascii="Times New Roman" w:hAnsi="Times New Roman" w:cs="Times New Roman"/>
+          <w:sz w:val="24"/>
+          <w:szCs w:val="24"/>
+        </w:rPr>
+        <w:t>Github</w:t>
+      </w:r>
+      <w:proofErr w:type="spellEnd"/>
+      <w:r>
+        <w:rPr>
+          <w:rFonts w:ascii="Times New Roman" w:hAnsi="Times New Roman" w:cs="Times New Roman"/>
+          <w:sz w:val="24"/>
+          <w:szCs w:val="24"/>
+        </w:rPr>
+        <w:t xml:space="preserve"> wiki and </w:t>
+      </w:r>
+      <w:proofErr w:type="spellStart"/>
+      <w:r>
+        <w:rPr>
+          <w:rFonts w:ascii="Times New Roman" w:hAnsi="Times New Roman" w:cs="Times New Roman"/>
+          <w:sz w:val="24"/>
+          <w:szCs w:val="24"/>
+        </w:rPr>
+        <w:t>github</w:t>
+      </w:r>
+      <w:proofErr w:type="spellEnd"/>
+      <w:r>
+        <w:rPr>
+          <w:rFonts w:ascii="Times New Roman" w:hAnsi="Times New Roman" w:cs="Times New Roman"/>
+          <w:sz w:val="24"/>
+          <w:szCs w:val="24"/>
+        </w:rPr>
+        <w:t xml:space="preserve"> pages are also a good add on. I have used </w:t>
+      </w:r>
+      <w:proofErr w:type="spellStart"/>
+      <w:proofErr w:type="gramStart"/>
+      <w:r>
+        <w:rPr>
+          <w:rFonts w:ascii="Times New Roman" w:hAnsi="Times New Roman" w:cs="Times New Roman"/>
+          <w:sz w:val="24"/>
+          <w:szCs w:val="24"/>
+        </w:rPr>
+        <w:t>gitlab</w:t>
+      </w:r>
+      <w:proofErr w:type="spellEnd"/>
+      <w:r>
+        <w:rPr>
+          <w:rFonts w:ascii="Times New Roman" w:hAnsi="Times New Roman" w:cs="Times New Roman"/>
+          <w:sz w:val="24"/>
+          <w:szCs w:val="24"/>
+        </w:rPr>
+        <w:t>(</w:t>
+      </w:r>
+      <w:proofErr w:type="gramEnd"/>
+      <w:r>
+        <w:rPr>
+          <w:rFonts w:ascii="Times New Roman" w:hAnsi="Times New Roman" w:cs="Times New Roman"/>
+          <w:sz w:val="24"/>
+          <w:szCs w:val="24"/>
+        </w:rPr>
+        <w:t xml:space="preserve">almost similar) on my own server which has few added features. The rollback feature allows me to rollback through my commits incase a change fails on the project. Also with hooks, I have used </w:t>
+      </w:r>
+      <w:proofErr w:type="spellStart"/>
+      <w:r>
+        <w:rPr>
+          <w:rFonts w:ascii="Times New Roman" w:hAnsi="Times New Roman" w:cs="Times New Roman"/>
+          <w:sz w:val="24"/>
+          <w:szCs w:val="24"/>
+        </w:rPr>
+        <w:t>github</w:t>
+      </w:r>
+      <w:proofErr w:type="spellEnd"/>
+      <w:r>
+        <w:rPr>
+          <w:rFonts w:ascii="Times New Roman" w:hAnsi="Times New Roman" w:cs="Times New Roman"/>
+          <w:sz w:val="24"/>
+          <w:szCs w:val="24"/>
+        </w:rPr>
+        <w:t xml:space="preserve"> for </w:t>
+      </w:r>
+      <w:proofErr w:type="spellStart"/>
+      <w:r>
+        <w:rPr>
+          <w:rFonts w:ascii="Times New Roman" w:hAnsi="Times New Roman" w:cs="Times New Roman"/>
+          <w:sz w:val="24"/>
+          <w:szCs w:val="24"/>
+        </w:rPr>
+        <w:t>autodeploying</w:t>
+      </w:r>
+      <w:proofErr w:type="spellEnd"/>
+      <w:r>
+        <w:rPr>
+          <w:rFonts w:ascii="Times New Roman" w:hAnsi="Times New Roman" w:cs="Times New Roman"/>
+          <w:sz w:val="24"/>
+          <w:szCs w:val="24"/>
+        </w:rPr>
+        <w:t xml:space="preserve"> my code on my cloud servers. It a social network for coders, I love Gist and browsing through codes, forking &amp; playing with it and contributing to different projects.</w:t>
+      </w:r>
+      <w:bookmarkStart w:id="4" w:name="_GoBack"/>
+      <w:bookmarkEnd w:id="4"/>
+      <w:r>
+        <w:rPr>
+          <w:rFonts w:ascii="Times New Roman" w:hAnsi="Times New Roman" w:cs="Times New Roman"/>
+          <w:sz w:val="24"/>
+          <w:szCs w:val="24"/>
+        </w:rPr>
+        <w:t xml:space="preserve"> </w:t>
+      </w:r>
     </w:p>
     <w:bookmarkEnd w:id="3"/>
-    <w:p/>
     <w:p/>
     <w:p/>
     <w:sectPr>

</xml_diff>